<commit_message>
Ejercicios guia 6 y 7
</commit_message>
<xml_diff>
--- a/EjerciciosResueltos/6.12.docx
+++ b/EjerciciosResueltos/6.12.docx
@@ -307,7 +307,10 @@
         <w:ind w:left="708"/>
       </w:pPr>
       <w:r>
-        <w:t>Con estos $4 no conviene comprar nada, ya que si se compran más de R2 empieza a sobrar, R3 ya está sobrando y el VM de R1 es menor al precio que se lo compra.</w:t>
+        <w:t>Debo analizar la tabla optima alternativa para ver que hago con estos $4</w:t>
+      </w:r>
+      <w:r>
+        <w:t>.</w:t>
       </w:r>
     </w:p>
     <w:p/>
@@ -361,28 +364,7 @@
         <w:jc w:val="center"/>
       </w:pPr>
       <w:r>
-        <w:t xml:space="preserve">4/3 * </w:t>
-      </w:r>
-      <w:r>
-        <w:t>17</w:t>
-      </w:r>
-      <w:r>
-        <w:t xml:space="preserve"> + </w:t>
-      </w:r>
-      <w:r>
-        <w:t xml:space="preserve">12 </w:t>
-      </w:r>
-      <w:r>
-        <w:t>*</w:t>
-      </w:r>
-      <w:r>
-        <w:t xml:space="preserve"> </w:t>
-      </w:r>
-      <w:r>
-        <w:t xml:space="preserve">(-5/3) - 4 </w:t>
-      </w:r>
-      <w:r>
-        <w:t xml:space="preserve">= </w:t>
+        <w:t xml:space="preserve">4/3 * 17 + 12 * (-5/3) - 4 = </w:t>
       </w:r>
       <w:r>
         <w:rPr>
@@ -401,28 +383,7 @@
         </w:rPr>
       </w:pPr>
       <w:r>
-        <w:t>-2/3 *</w:t>
-      </w:r>
-      <w:r>
-        <w:t xml:space="preserve"> 17 </w:t>
-      </w:r>
-      <w:r>
-        <w:t>+</w:t>
-      </w:r>
-      <w:r>
-        <w:t xml:space="preserve"> 12 </w:t>
-      </w:r>
-      <w:r>
-        <w:t>*</w:t>
-      </w:r>
-      <w:r>
-        <w:t xml:space="preserve"> </w:t>
-      </w:r>
-      <w:r>
-        <w:t xml:space="preserve">1/3 </w:t>
-      </w:r>
-      <w:r>
-        <w:t xml:space="preserve">= </w:t>
+        <w:t xml:space="preserve">-2/3 * 17 + 12 * 1/3 = </w:t>
       </w:r>
       <w:r>
         <w:rPr>
@@ -441,25 +402,7 @@
         </w:rPr>
       </w:pPr>
       <w:r>
-        <w:t xml:space="preserve">1/3* 17 </w:t>
-      </w:r>
-      <w:r>
-        <w:t>+</w:t>
-      </w:r>
-      <w:r>
-        <w:t xml:space="preserve"> 12 </w:t>
-      </w:r>
-      <w:r>
-        <w:t>*</w:t>
-      </w:r>
-      <w:r>
-        <w:t xml:space="preserve"> </w:t>
-      </w:r>
-      <w:r>
-        <w:t xml:space="preserve">(-2/3) </w:t>
-      </w:r>
-      <w:r>
-        <w:t xml:space="preserve">= </w:t>
+        <w:t xml:space="preserve">1/3* 17 + 12 * (-2/3) = </w:t>
       </w:r>
       <w:r>
         <w:rPr>
@@ -502,22 +445,7 @@
         <w:jc w:val="center"/>
       </w:pPr>
       <w:r>
-        <w:t>4/3 * 1</w:t>
-      </w:r>
-      <w:r>
-        <w:t>2</w:t>
-      </w:r>
-      <w:r>
-        <w:t xml:space="preserve"> + 12 * (-5/3) </w:t>
-      </w:r>
-      <w:r>
-        <w:t>–</w:t>
-      </w:r>
-      <w:r>
-        <w:t xml:space="preserve"> </w:t>
-      </w:r>
-      <w:r>
-        <w:t>14 = -18</w:t>
+        <w:t>4/3 * 12 + 12 * (-5/3) – 14 = -18</w:t>
       </w:r>
     </w:p>
     <w:p>
@@ -541,21 +469,21 @@
         <w:pStyle w:val="Prrafodelista"/>
       </w:pPr>
       <w:r>
+        <w:t xml:space="preserve">Si compro la máquina a estaría ganando $5 por mes -&gt; </w:t>
+      </w:r>
+      <w:r>
+        <w:t>anualmente</w:t>
+      </w:r>
+      <w:r>
+        <w:t xml:space="preserve"> $60</w:t>
+      </w:r>
+    </w:p>
+    <w:p>
+      <w:pPr>
+        <w:pStyle w:val="Prrafodelista"/>
+      </w:pPr>
+      <w:r>
         <w:lastRenderedPageBreak/>
-        <w:t xml:space="preserve">Si compro la máquina a estaría ganando $5 por mes -&gt; </w:t>
-      </w:r>
-      <w:r>
-        <w:t>anualmente</w:t>
-      </w:r>
-      <w:r>
-        <w:t xml:space="preserve"> $60</w:t>
-      </w:r>
-    </w:p>
-    <w:p>
-      <w:pPr>
-        <w:pStyle w:val="Prrafodelista"/>
-      </w:pPr>
-      <w:r>
         <w:t>El crédito anual que debo pagar es de: $36 x 1,2 = $43,2</w:t>
       </w:r>
     </w:p>
@@ -582,19 +510,7 @@
         <w:pStyle w:val="Prrafodelista"/>
       </w:pPr>
       <w:r>
-        <w:t xml:space="preserve">Si compro la máquina </w:t>
-      </w:r>
-      <w:r>
-        <w:t>b</w:t>
-      </w:r>
-      <w:r>
-        <w:t xml:space="preserve"> estaría ganando $</w:t>
-      </w:r>
-      <w:r>
-        <w:t>16</w:t>
-      </w:r>
-      <w:r>
-        <w:t xml:space="preserve"> por mes -&gt; </w:t>
+        <w:t xml:space="preserve">Si compro la máquina b estaría ganando $16 por mes -&gt; </w:t>
       </w:r>
       <w:r>
         <w:t>anualmente</w:t>

</xml_diff>